<commit_message>
updated readme, added descriptive docs
</commit_message>
<xml_diff>
--- a/ALTeRED Reality.docx
+++ b/ALTeRED Reality.docx
@@ -88,6 +88,20 @@
           <w:rStyle w:val="IntenseReference"/>
         </w:rPr>
         <w:t xml:space="preserve">Munich Light, </w:t>
+      </w:r>
+      <w:proofErr w:type="spellStart"/>
+      <w:r>
+        <w:rPr>
+          <w:rStyle w:val="IntenseReference"/>
+        </w:rPr>
+        <w:t>Pilsener</w:t>
+      </w:r>
+      <w:proofErr w:type="spellEnd"/>
+      <w:r>
+        <w:rPr>
+          <w:rStyle w:val="IntenseReference"/>
+        </w:rPr>
+        <w:t xml:space="preserve">, </w:t>
       </w:r>
       <w:proofErr w:type="spellStart"/>
       <w:r>

</xml_diff>

<commit_message>
Added 2015 year of beer
</commit_message>
<xml_diff>
--- a/ALTeRED Reality.docx
+++ b/ALTeRED Reality.docx
@@ -233,21 +233,35 @@
           <w:spacing w:val="0"/>
           <w:u w:val="none"/>
         </w:rPr>
-        <w:t>A medium caramel red beer with a thin white head that dissipates almost immediately to gentle lacing.</w:t>
+        <w:t>A medium caramel red beer with a thin white head that dissipates almos</w:t>
+      </w:r>
+      <w:r>
+        <w:rPr>
+          <w:rStyle w:val="IntenseReference"/>
+          <w:b/>
+          <w:bCs/>
+          <w:smallCaps w:val="0"/>
+          <w:color w:val="F0A22E" w:themeColor="accent1"/>
+          <w:spacing w:val="0"/>
+          <w:u w:val="none"/>
+        </w:rPr>
+        <w:t>t immediately to gentle lacing.</w:t>
       </w:r>
       <w:proofErr w:type="gramEnd"/>
-      <w:r>
-        <w:rPr>
-          <w:rStyle w:val="IntenseReference"/>
-          <w:b/>
-          <w:bCs/>
-          <w:smallCaps w:val="0"/>
-          <w:color w:val="F0A22E" w:themeColor="accent1"/>
-          <w:spacing w:val="0"/>
-          <w:u w:val="none"/>
-        </w:rPr>
-        <w:t xml:space="preserve"> </w:t>
-      </w:r>
+    </w:p>
+    <w:p>
+      <w:pPr>
+        <w:pStyle w:val="IntenseQuote"/>
+        <w:rPr>
+          <w:rStyle w:val="IntenseReference"/>
+          <w:b/>
+          <w:bCs/>
+          <w:smallCaps w:val="0"/>
+          <w:color w:val="F0A22E" w:themeColor="accent1"/>
+          <w:spacing w:val="0"/>
+          <w:u w:val="none"/>
+        </w:rPr>
+      </w:pPr>
       <w:r>
         <w:rPr>
           <w:rStyle w:val="IntenseReference"/>
@@ -270,19 +284,45 @@
           <w:spacing w:val="0"/>
           <w:u w:val="none"/>
         </w:rPr>
-        <w:t xml:space="preserve"> exhibits no strong scent and features a sweet, crisp taste with a slight tang at the finish. </w:t>
-      </w:r>
-      <w:r>
-        <w:rPr>
-          <w:rStyle w:val="IntenseReference"/>
-          <w:b/>
-          <w:bCs/>
-          <w:smallCaps w:val="0"/>
-          <w:color w:val="F0A22E" w:themeColor="accent1"/>
-          <w:spacing w:val="0"/>
-          <w:u w:val="none"/>
-        </w:rPr>
-        <w:t>Uncharacteristic to the style, a</w:t>
+        <w:t xml:space="preserve"> exhibits no strong scent and features a sweet, crisp taste wi</w:t>
+      </w:r>
+      <w:r>
+        <w:rPr>
+          <w:rStyle w:val="IntenseReference"/>
+          <w:b/>
+          <w:bCs/>
+          <w:smallCaps w:val="0"/>
+          <w:color w:val="F0A22E" w:themeColor="accent1"/>
+          <w:spacing w:val="0"/>
+          <w:u w:val="none"/>
+        </w:rPr>
+        <w:t>th a slight tang at the finish.</w:t>
+      </w:r>
+    </w:p>
+    <w:p>
+      <w:pPr>
+        <w:pStyle w:val="IntenseQuote"/>
+        <w:rPr>
+          <w:rStyle w:val="IntenseReference"/>
+          <w:b/>
+          <w:bCs/>
+          <w:smallCaps w:val="0"/>
+          <w:color w:val="F0A22E" w:themeColor="accent1"/>
+          <w:spacing w:val="0"/>
+          <w:u w:val="none"/>
+        </w:rPr>
+      </w:pPr>
+      <w:r>
+        <w:rPr>
+          <w:rStyle w:val="IntenseReference"/>
+          <w:b/>
+          <w:bCs/>
+          <w:smallCaps w:val="0"/>
+          <w:color w:val="F0A22E" w:themeColor="accent1"/>
+          <w:spacing w:val="0"/>
+          <w:u w:val="none"/>
+        </w:rPr>
+        <w:t>A</w:t>
       </w:r>
       <w:r>
         <w:rPr>

</xml_diff>